<commit_message>
feat: add questao 3
</commit_message>
<xml_diff>
--- a/Questao3/Questões 3.docx
+++ b/Questao3/Questões 3.docx
@@ -1,6 +1,6 @@
 
 <file path=word/document.xml><?xml version="1.0" encoding="utf-8"?>
-<w:document xmlns:wpc="http://schemas.microsoft.com/office/word/2010/wordprocessingCanvas" xmlns:cx="http://schemas.microsoft.com/office/drawing/2014/chartex" xmlns:cx1="http://schemas.microsoft.com/office/drawing/2015/9/8/chartex" xmlns:cx2="http://schemas.microsoft.com/office/drawing/2015/10/21/chartex" xmlns:cx3="http://schemas.microsoft.com/office/drawing/2016/5/9/chartex" xmlns:cx4="http://schemas.microsoft.com/office/drawing/2016/5/10/chartex" xmlns:cx5="http://schemas.microsoft.com/office/drawing/2016/5/11/chartex" xmlns:cx6="http://schemas.microsoft.com/office/drawing/2016/5/12/chartex" xmlns:cx7="http://schemas.microsoft.com/office/drawing/2016/5/13/chartex" xmlns:cx8="http://schemas.microsoft.com/office/drawing/2016/5/14/chartex" xmlns:mc="http://schemas.openxmlformats.org/markup-compatibility/2006" xmlns:aink="http://schemas.microsoft.com/office/drawing/2016/ink" xmlns:am3d="http://schemas.microsoft.com/office/drawing/2017/model3d" xmlns:o="urn:schemas-microsoft-com:office:office" xmlns:r="http://schemas.openxmlformats.org/officeDocument/2006/relationships" xmlns:m="http://schemas.openxmlformats.org/officeDocument/2006/math" xmlns:v="urn:schemas-microsoft-com:vml" xmlns:wp14="http://schemas.microsoft.com/office/word/2010/wordprocessingDrawing" xmlns:wp="http://schemas.openxmlformats.org/drawingml/2006/wordprocessingDrawing" xmlns:w10="urn:schemas-microsoft-com:office:word" xmlns:w="http://schemas.openxmlformats.org/wordprocessingml/2006/main" xmlns:w14="http://schemas.microsoft.com/office/word/2010/wordml" xmlns:w15="http://schemas.microsoft.com/office/word/2012/wordml" xmlns:w16cex="http://schemas.microsoft.com/office/word/2018/wordml/cex" xmlns:w16cid="http://schemas.microsoft.com/office/word/2016/wordml/cid" xmlns:w16="http://schemas.microsoft.com/office/word/2018/wordml" xmlns:w16sdtdh="http://schemas.microsoft.com/office/word/2020/wordml/sdtdatahash" xmlns:w16se="http://schemas.microsoft.com/office/word/2015/wordml/symex" xmlns:wpg="http://schemas.microsoft.com/office/word/2010/wordprocessingGroup" xmlns:wpi="http://schemas.microsoft.com/office/word/2010/wordprocessingInk" xmlns:wne="http://schemas.microsoft.com/office/word/2006/wordml" xmlns:wps="http://schemas.microsoft.com/office/word/2010/wordprocessingShape" mc:Ignorable="w14 w15 w16se w16cid w16 w16cex w16sdtdh wp14">
+<w:document xmlns:wpc="http://schemas.microsoft.com/office/word/2010/wordprocessingCanvas" xmlns:cx="http://schemas.microsoft.com/office/drawing/2014/chartex" xmlns:cx1="http://schemas.microsoft.com/office/drawing/2015/9/8/chartex" xmlns:cx2="http://schemas.microsoft.com/office/drawing/2015/10/21/chartex" xmlns:cx3="http://schemas.microsoft.com/office/drawing/2016/5/9/chartex" xmlns:cx4="http://schemas.microsoft.com/office/drawing/2016/5/10/chartex" xmlns:cx5="http://schemas.microsoft.com/office/drawing/2016/5/11/chartex" xmlns:cx6="http://schemas.microsoft.com/office/drawing/2016/5/12/chartex" xmlns:cx7="http://schemas.microsoft.com/office/drawing/2016/5/13/chartex" xmlns:cx8="http://schemas.microsoft.com/office/drawing/2016/5/14/chartex" xmlns:mc="http://schemas.openxmlformats.org/markup-compatibility/2006" xmlns:aink="http://schemas.microsoft.com/office/drawing/2016/ink" xmlns:am3d="http://schemas.microsoft.com/office/drawing/2017/model3d" xmlns:o="urn:schemas-microsoft-com:office:office" xmlns:oel="http://schemas.microsoft.com/office/2019/extlst" xmlns:r="http://schemas.openxmlformats.org/officeDocument/2006/relationships" xmlns:m="http://schemas.openxmlformats.org/officeDocument/2006/math" xmlns:v="urn:schemas-microsoft-com:vml" xmlns:wp14="http://schemas.microsoft.com/office/word/2010/wordprocessingDrawing" xmlns:wp="http://schemas.openxmlformats.org/drawingml/2006/wordprocessingDrawing" xmlns:w10="urn:schemas-microsoft-com:office:word" xmlns:w="http://schemas.openxmlformats.org/wordprocessingml/2006/main" xmlns:w14="http://schemas.microsoft.com/office/word/2010/wordml" xmlns:w15="http://schemas.microsoft.com/office/word/2012/wordml" xmlns:w16cex="http://schemas.microsoft.com/office/word/2018/wordml/cex" xmlns:w16cid="http://schemas.microsoft.com/office/word/2016/wordml/cid" xmlns:w16="http://schemas.microsoft.com/office/word/2018/wordml" xmlns:w16du="http://schemas.microsoft.com/office/word/2023/wordml/word16du" xmlns:w16sdtdh="http://schemas.microsoft.com/office/word/2020/wordml/sdtdatahash" xmlns:w16sdtfl="http://schemas.microsoft.com/office/word/2024/wordml/sdtformatlock" xmlns:w16se="http://schemas.microsoft.com/office/word/2015/wordml/symex" xmlns:wpg="http://schemas.microsoft.com/office/word/2010/wordprocessingGroup" xmlns:wpi="http://schemas.microsoft.com/office/word/2010/wordprocessingInk" xmlns:wne="http://schemas.microsoft.com/office/word/2006/wordml" xmlns:wps="http://schemas.microsoft.com/office/word/2010/wordprocessingShape" mc:Ignorable="w14 w15 w16se w16cid w16 w16cex w16sdtdh w16sdtfl w16du wp14">
   <w:body>
     <w:p>
       <w:pPr>
@@ -23,15 +23,7 @@
         <w:jc w:val="both"/>
       </w:pPr>
       <w:r>
-        <w:t xml:space="preserve">Nesta questão vamos usar o </w:t>
-      </w:r>
-      <w:proofErr w:type="spellStart"/>
-      <w:r>
-        <w:t>Git</w:t>
-      </w:r>
-      <w:proofErr w:type="spellEnd"/>
-      <w:r>
-        <w:t xml:space="preserve"> e um editor de texto</w:t>
+        <w:t>Nesta questão vamos usar o Git e um editor de texto</w:t>
       </w:r>
       <w:r>
         <w:t xml:space="preserve"> (nano)</w:t>
@@ -97,18 +89,8 @@
                 <w:color w:val="00B050"/>
                 <w:lang w:val="en-US"/>
               </w:rPr>
-              <w:t xml:space="preserve">git </w:t>
+              <w:t>git init</w:t>
             </w:r>
-            <w:proofErr w:type="spellStart"/>
-            <w:r>
-              <w:rPr>
-                <w:rFonts w:ascii="Courier New" w:hAnsi="Courier New" w:cs="Courier New"/>
-                <w:color w:val="00B050"/>
-                <w:lang w:val="en-US"/>
-              </w:rPr>
-              <w:t>init</w:t>
-            </w:r>
-            <w:proofErr w:type="spellEnd"/>
           </w:p>
           <w:p>
             <w:pPr>
@@ -185,18 +167,8 @@
                 <w:color w:val="00B050"/>
                 <w:lang w:val="en-US"/>
               </w:rPr>
-              <w:t xml:space="preserve">git </w:t>
+              <w:t>git add .</w:t>
             </w:r>
-            <w:proofErr w:type="gramStart"/>
-            <w:r>
-              <w:rPr>
-                <w:rFonts w:ascii="Courier New" w:hAnsi="Courier New" w:cs="Courier New"/>
-                <w:color w:val="00B050"/>
-                <w:lang w:val="en-US"/>
-              </w:rPr>
-              <w:t>add .</w:t>
-            </w:r>
-            <w:proofErr w:type="gramEnd"/>
           </w:p>
           <w:p>
             <w:pPr>
@@ -403,18 +375,8 @@
                 <w:color w:val="00B050"/>
                 <w:lang w:val="en-US"/>
               </w:rPr>
-              <w:t>git add *.</w:t>
+              <w:t>git add *.js</w:t>
             </w:r>
-            <w:proofErr w:type="spellStart"/>
-            <w:r>
-              <w:rPr>
-                <w:rFonts w:ascii="Courier New" w:hAnsi="Courier New" w:cs="Courier New"/>
-                <w:color w:val="00B050"/>
-                <w:lang w:val="en-US"/>
-              </w:rPr>
-              <w:t>js</w:t>
-            </w:r>
-            <w:proofErr w:type="spellEnd"/>
           </w:p>
           <w:p>
             <w:pPr>
@@ -452,21 +414,12 @@
             </w:pPr>
           </w:p>
           <w:p>
-            <w:proofErr w:type="spellStart"/>
             <w:r>
               <w:rPr>
                 <w:rFonts w:ascii="Courier New" w:hAnsi="Courier New" w:cs="Courier New"/>
                 <w:color w:val="00B050"/>
               </w:rPr>
-              <w:t>git</w:t>
-            </w:r>
-            <w:proofErr w:type="spellEnd"/>
-            <w:r>
-              <w:rPr>
-                <w:rFonts w:ascii="Courier New" w:hAnsi="Courier New" w:cs="Courier New"/>
-                <w:color w:val="00B050"/>
-              </w:rPr>
-              <w:t xml:space="preserve"> checkout master</w:t>
+              <w:t>git checkout master</w:t>
             </w:r>
           </w:p>
         </w:tc>
@@ -503,21 +456,12 @@
           <w:numId w:val="1"/>
         </w:numPr>
       </w:pPr>
-      <w:proofErr w:type="gramStart"/>
-      <w:r>
-        <w:rPr>
-          <w:b/>
-          <w:bCs/>
-        </w:rPr>
-        <w:t xml:space="preserve">[  </w:t>
-      </w:r>
-      <w:proofErr w:type="gramEnd"/>
-      <w:r>
-        <w:rPr>
-          <w:b/>
-          <w:bCs/>
-        </w:rPr>
-        <w:t xml:space="preserve"> </w:t>
+      <w:r>
+        <w:rPr>
+          <w:b/>
+          <w:bCs/>
+        </w:rPr>
+        <w:t xml:space="preserve">[   </w:t>
       </w:r>
       <w:r>
         <w:rPr>
@@ -600,7 +544,7 @@
           <w:bCs/>
           <w:color w:val="FF0000"/>
         </w:rPr>
-        <w:t xml:space="preserve">  </w:t>
+        <w:t>X</w:t>
       </w:r>
       <w:r>
         <w:rPr>
@@ -632,7 +576,6 @@
           <w:numId w:val="1"/>
         </w:numPr>
       </w:pPr>
-      <w:proofErr w:type="gramStart"/>
       <w:r>
         <w:rPr>
           <w:b/>
@@ -647,7 +590,6 @@
         </w:rPr>
         <w:t xml:space="preserve">  </w:t>
       </w:r>
-      <w:proofErr w:type="gramEnd"/>
       <w:r>
         <w:rPr>
           <w:b/>
@@ -692,7 +634,6 @@
         </w:rPr>
         <w:t xml:space="preserve">  </w:t>
       </w:r>
-      <w:proofErr w:type="gramStart"/>
       <w:r>
         <w:rPr>
           <w:b/>
@@ -701,7 +642,6 @@
         </w:rPr>
         <w:t xml:space="preserve">  ]</w:t>
       </w:r>
-      <w:proofErr w:type="gramEnd"/>
       <w:r>
         <w:rPr>
           <w:lang w:val="en-US"/>
@@ -746,7 +686,7 @@
 </file>
 
 <file path=word/numbering.xml><?xml version="1.0" encoding="utf-8"?>
-<w:numbering xmlns:wpc="http://schemas.microsoft.com/office/word/2010/wordprocessingCanvas" xmlns:cx="http://schemas.microsoft.com/office/drawing/2014/chartex" xmlns:cx1="http://schemas.microsoft.com/office/drawing/2015/9/8/chartex" xmlns:cx2="http://schemas.microsoft.com/office/drawing/2015/10/21/chartex" xmlns:cx3="http://schemas.microsoft.com/office/drawing/2016/5/9/chartex" xmlns:cx4="http://schemas.microsoft.com/office/drawing/2016/5/10/chartex" xmlns:cx5="http://schemas.microsoft.com/office/drawing/2016/5/11/chartex" xmlns:cx6="http://schemas.microsoft.com/office/drawing/2016/5/12/chartex" xmlns:cx7="http://schemas.microsoft.com/office/drawing/2016/5/13/chartex" xmlns:cx8="http://schemas.microsoft.com/office/drawing/2016/5/14/chartex" xmlns:mc="http://schemas.openxmlformats.org/markup-compatibility/2006" xmlns:aink="http://schemas.microsoft.com/office/drawing/2016/ink" xmlns:am3d="http://schemas.microsoft.com/office/drawing/2017/model3d" xmlns:o="urn:schemas-microsoft-com:office:office" xmlns:r="http://schemas.openxmlformats.org/officeDocument/2006/relationships" xmlns:m="http://schemas.openxmlformats.org/officeDocument/2006/math" xmlns:v="urn:schemas-microsoft-com:vml" xmlns:wp14="http://schemas.microsoft.com/office/word/2010/wordprocessingDrawing" xmlns:wp="http://schemas.openxmlformats.org/drawingml/2006/wordprocessingDrawing" xmlns:w10="urn:schemas-microsoft-com:office:word" xmlns:w="http://schemas.openxmlformats.org/wordprocessingml/2006/main" xmlns:w14="http://schemas.microsoft.com/office/word/2010/wordml" xmlns:w15="http://schemas.microsoft.com/office/word/2012/wordml" xmlns:w16cex="http://schemas.microsoft.com/office/word/2018/wordml/cex" xmlns:w16cid="http://schemas.microsoft.com/office/word/2016/wordml/cid" xmlns:w16="http://schemas.microsoft.com/office/word/2018/wordml" xmlns:w16sdtdh="http://schemas.microsoft.com/office/word/2020/wordml/sdtdatahash" xmlns:w16se="http://schemas.microsoft.com/office/word/2015/wordml/symex" xmlns:wpg="http://schemas.microsoft.com/office/word/2010/wordprocessingGroup" xmlns:wpi="http://schemas.microsoft.com/office/word/2010/wordprocessingInk" xmlns:wne="http://schemas.microsoft.com/office/word/2006/wordml" xmlns:wps="http://schemas.microsoft.com/office/word/2010/wordprocessingShape" mc:Ignorable="w14 w15 w16se w16cid w16 w16cex w16sdtdh wp14">
+<w:numbering xmlns:wpc="http://schemas.microsoft.com/office/word/2010/wordprocessingCanvas" xmlns:cx="http://schemas.microsoft.com/office/drawing/2014/chartex" xmlns:cx1="http://schemas.microsoft.com/office/drawing/2015/9/8/chartex" xmlns:cx2="http://schemas.microsoft.com/office/drawing/2015/10/21/chartex" xmlns:cx3="http://schemas.microsoft.com/office/drawing/2016/5/9/chartex" xmlns:cx4="http://schemas.microsoft.com/office/drawing/2016/5/10/chartex" xmlns:cx5="http://schemas.microsoft.com/office/drawing/2016/5/11/chartex" xmlns:cx6="http://schemas.microsoft.com/office/drawing/2016/5/12/chartex" xmlns:cx7="http://schemas.microsoft.com/office/drawing/2016/5/13/chartex" xmlns:cx8="http://schemas.microsoft.com/office/drawing/2016/5/14/chartex" xmlns:mc="http://schemas.openxmlformats.org/markup-compatibility/2006" xmlns:aink="http://schemas.microsoft.com/office/drawing/2016/ink" xmlns:am3d="http://schemas.microsoft.com/office/drawing/2017/model3d" xmlns:o="urn:schemas-microsoft-com:office:office" xmlns:oel="http://schemas.microsoft.com/office/2019/extlst" xmlns:r="http://schemas.openxmlformats.org/officeDocument/2006/relationships" xmlns:m="http://schemas.openxmlformats.org/officeDocument/2006/math" xmlns:v="urn:schemas-microsoft-com:vml" xmlns:wp14="http://schemas.microsoft.com/office/word/2010/wordprocessingDrawing" xmlns:wp="http://schemas.openxmlformats.org/drawingml/2006/wordprocessingDrawing" xmlns:w10="urn:schemas-microsoft-com:office:word" xmlns:w="http://schemas.openxmlformats.org/wordprocessingml/2006/main" xmlns:w14="http://schemas.microsoft.com/office/word/2010/wordml" xmlns:w15="http://schemas.microsoft.com/office/word/2012/wordml" xmlns:w16cex="http://schemas.microsoft.com/office/word/2018/wordml/cex" xmlns:w16cid="http://schemas.microsoft.com/office/word/2016/wordml/cid" xmlns:w16="http://schemas.microsoft.com/office/word/2018/wordml" xmlns:w16du="http://schemas.microsoft.com/office/word/2023/wordml/word16du" xmlns:w16sdtdh="http://schemas.microsoft.com/office/word/2020/wordml/sdtdatahash" xmlns:w16sdtfl="http://schemas.microsoft.com/office/word/2024/wordml/sdtformatlock" xmlns:w16se="http://schemas.microsoft.com/office/word/2015/wordml/symex" xmlns:wpg="http://schemas.microsoft.com/office/word/2010/wordprocessingGroup" xmlns:wpi="http://schemas.microsoft.com/office/word/2010/wordprocessingInk" xmlns:wne="http://schemas.microsoft.com/office/word/2006/wordml" xmlns:wps="http://schemas.microsoft.com/office/word/2010/wordprocessingShape" mc:Ignorable="w14 w15 w16se w16cid w16 w16cex w16sdtdh w16sdtfl w16du wp14">
   <w:abstractNum w:abstractNumId="0" w15:restartNumberingAfterBreak="0">
     <w:nsid w:val="4DAC1402"/>
     <w:multiLevelType w:val="hybridMultilevel"/>
@@ -860,14 +800,14 @@
       </w:rPr>
     </w:lvl>
   </w:abstractNum>
-  <w:num w:numId="1">
+  <w:num w:numId="1" w16cid:durableId="308440483">
     <w:abstractNumId w:val="0"/>
   </w:num>
 </w:numbering>
 </file>
 
 <file path=word/styles.xml><?xml version="1.0" encoding="utf-8"?>
-<w:styles xmlns:mc="http://schemas.openxmlformats.org/markup-compatibility/2006" xmlns:r="http://schemas.openxmlformats.org/officeDocument/2006/relationships" xmlns:w="http://schemas.openxmlformats.org/wordprocessingml/2006/main" xmlns:w14="http://schemas.microsoft.com/office/word/2010/wordml" xmlns:w15="http://schemas.microsoft.com/office/word/2012/wordml" xmlns:w16cex="http://schemas.microsoft.com/office/word/2018/wordml/cex" xmlns:w16cid="http://schemas.microsoft.com/office/word/2016/wordml/cid" xmlns:w16="http://schemas.microsoft.com/office/word/2018/wordml" xmlns:w16sdtdh="http://schemas.microsoft.com/office/word/2020/wordml/sdtdatahash" xmlns:w16se="http://schemas.microsoft.com/office/word/2015/wordml/symex" mc:Ignorable="w14 w15 w16se w16cid w16 w16cex w16sdtdh">
+<w:styles xmlns:mc="http://schemas.openxmlformats.org/markup-compatibility/2006" xmlns:r="http://schemas.openxmlformats.org/officeDocument/2006/relationships" xmlns:w="http://schemas.openxmlformats.org/wordprocessingml/2006/main" xmlns:w14="http://schemas.microsoft.com/office/word/2010/wordml" xmlns:w15="http://schemas.microsoft.com/office/word/2012/wordml" xmlns:w16cex="http://schemas.microsoft.com/office/word/2018/wordml/cex" xmlns:w16cid="http://schemas.microsoft.com/office/word/2016/wordml/cid" xmlns:w16="http://schemas.microsoft.com/office/word/2018/wordml" xmlns:w16du="http://schemas.microsoft.com/office/word/2023/wordml/word16du" xmlns:w16sdtdh="http://schemas.microsoft.com/office/word/2020/wordml/sdtdatahash" xmlns:w16sdtfl="http://schemas.microsoft.com/office/word/2024/wordml/sdtformatlock" xmlns:w16se="http://schemas.microsoft.com/office/word/2015/wordml/symex" mc:Ignorable="w14 w15 w16se w16cid w16 w16cex w16sdtdh w16sdtfl w16du">
   <w:docDefaults>
     <w:rPrDefault>
       <w:rPr>

</xml_diff>